<commit_message>
updated the STD file
</commit_message>
<xml_diff>
--- a/testing_youtube/YouTube STD.docx
+++ b/testing_youtube/YouTube STD.docx
@@ -1439,16 +1439,7 @@
               <w:t>0</w:t>
             </w:r>
             <w:r>
-              <w:t>8</w:t>
-            </w:r>
-            <w:r>
-              <w:t>/0</w:t>
-            </w:r>
-            <w:r>
-              <w:t>7</w:t>
-            </w:r>
-            <w:r>
-              <w:t>/2024</w:t>
+              <w:t>8/07/2024</w:t>
             </w:r>
           </w:p>
         </w:tc>
@@ -2874,10 +2865,7 @@
               <w:bidi w:val="0"/>
             </w:pPr>
             <w:r>
-              <w:t xml:space="preserve">Testing if the </w:t>
-            </w:r>
-            <w:r>
-              <w:t>search bar works and can contain text and leads to the videos</w:t>
+              <w:t>Testing if the search bar works and can contain text and leads to the videos</w:t>
             </w:r>
             <w:r>
               <w:t xml:space="preserve"> page.</w:t>
@@ -3257,6 +3245,9 @@
             <w:r>
               <w:t>The text will appear in the search bar</w:t>
             </w:r>
+            <w:r>
+              <w:t>.</w:t>
+            </w:r>
           </w:p>
         </w:tc>
       </w:tr>
@@ -3347,6 +3338,9 @@
             </w:pPr>
             <w:r>
               <w:t>The video will start playing</w:t>
+            </w:r>
+            <w:r>
+              <w:t>.</w:t>
             </w:r>
           </w:p>
         </w:tc>
@@ -3603,10 +3597,7 @@
               <w:bidi w:val="0"/>
             </w:pPr>
             <w:r>
-              <w:t>video</w:t>
-            </w:r>
-            <w:r>
-              <w:t xml:space="preserve"> page – subscribing to a channel flow</w:t>
+              <w:t>video page – subscribing to a channel flow</w:t>
             </w:r>
           </w:p>
         </w:tc>
@@ -3970,6 +3961,9 @@
             <w:r>
               <w:t>YouTube opens and the search bar appears on top of the page</w:t>
             </w:r>
+            <w:r>
+              <w:t>.</w:t>
+            </w:r>
           </w:p>
         </w:tc>
       </w:tr>
@@ -4014,6 +4008,9 @@
             <w:r>
               <w:t>The text will appear in the search bar</w:t>
             </w:r>
+            <w:r>
+              <w:t>.</w:t>
+            </w:r>
           </w:p>
         </w:tc>
       </w:tr>
@@ -4102,6 +4099,9 @@
             <w:r>
               <w:t>The video will start playing</w:t>
             </w:r>
+            <w:r>
+              <w:t>.</w:t>
+            </w:r>
           </w:p>
         </w:tc>
       </w:tr>
@@ -4145,6 +4145,9 @@
             </w:pPr>
             <w:r>
               <w:t>The button will change state, indicating the subscription is successful (e.g., "Subscribed" text appears)</w:t>
+            </w:r>
+            <w:r>
+              <w:t>.</w:t>
             </w:r>
           </w:p>
         </w:tc>
@@ -4345,13 +4348,7 @@
               <w:bidi w:val="0"/>
             </w:pPr>
             <w:r>
-              <w:t>M</w:t>
-            </w:r>
-            <w:r>
-              <w:t>enu</w:t>
-            </w:r>
-            <w:r>
-              <w:t xml:space="preserve"> page – Menu button count verification</w:t>
+              <w:t>Menu page – Menu button count verification</w:t>
             </w:r>
           </w:p>
         </w:tc>
@@ -4744,10 +4741,7 @@
               <w:bidi w:val="0"/>
             </w:pPr>
             <w:r>
-              <w:t>Locate and open the menu</w:t>
-            </w:r>
-            <w:r>
-              <w:t xml:space="preserve"> – menu button is in the top right corner of the home page</w:t>
+              <w:t>Locate and open the menu – menu button is in the top right corner of the home page</w:t>
             </w:r>
           </w:p>
         </w:tc>

</xml_diff>